<commit_message>
Mise à jour des codes: Generateur, Pokemon, Classes
</commit_message>
<xml_diff>
--- a/Etapes.docx
+++ b/Etapes.docx
@@ -2,6 +2,7 @@
 <file path=word/document.xml><?xml version="1.0" encoding="utf-8"?>
 <w:document xmlns:wpc="http://schemas.microsoft.com/office/word/2010/wordprocessingCanvas" xmlns:cx="http://schemas.microsoft.com/office/drawing/2014/chartex" xmlns:mc="http://schemas.openxmlformats.org/markup-compatibility/2006" xmlns:o="urn:schemas-microsoft-com:office:office" xmlns:r="http://schemas.openxmlformats.org/officeDocument/2006/relationships" xmlns:m="http://schemas.openxmlformats.org/officeDocument/2006/math" xmlns:v="urn:schemas-microsoft-com:vml" xmlns:wp14="http://schemas.microsoft.com/office/word/2010/wordprocessingDrawing" xmlns:wp="http://schemas.openxmlformats.org/drawingml/2006/wordprocessingDrawing" xmlns:w10="urn:schemas-microsoft-com:office:word" xmlns:w="http://schemas.openxmlformats.org/wordprocessingml/2006/main" xmlns:w14="http://schemas.microsoft.com/office/word/2010/wordml" xmlns:w15="http://schemas.microsoft.com/office/word/2012/wordml" xmlns:w16se="http://schemas.microsoft.com/office/word/2015/wordml/symex" xmlns:wpg="http://schemas.microsoft.com/office/word/2010/wordprocessingGroup" xmlns:wpi="http://schemas.microsoft.com/office/word/2010/wordprocessingInk" xmlns:wne="http://schemas.microsoft.com/office/word/2006/wordml" xmlns:wps="http://schemas.microsoft.com/office/word/2010/wordprocessingShape" mc:Ignorable="w14 w15 w16se wp14">
   <w:body>
+    <w:bookmarkStart w:id="0" w:name="_GoBack"/>
     <w:p>
       <w:r>
         <w:fldChar w:fldCharType="begin"/>
@@ -29,7 +30,7 @@
       </w:r>
     </w:p>
     <w:p>
-      <w:hyperlink r:id="rId4" w:history="1">
+      <w:hyperlink r:id="rId5" w:history="1">
         <w:r>
           <w:rPr>
             <w:rStyle w:val="Lienhypertexte"/>
@@ -46,7 +47,7 @@
       <w:proofErr w:type="spellEnd"/>
     </w:p>
     <w:p>
-      <w:hyperlink r:id="rId5" w:history="1">
+      <w:hyperlink r:id="rId6" w:history="1">
         <w:r>
           <w:rPr>
             <w:rStyle w:val="Lienhypertexte"/>
@@ -56,9 +57,897 @@
       </w:hyperlink>
     </w:p>
     <w:p>
-      <w:bookmarkStart w:id="0" w:name="_GoBack"/>
-      <w:bookmarkEnd w:id="0"/>
-    </w:p>
+      <w:proofErr w:type="spellStart"/>
+      <w:r>
+        <w:rPr>
+          <w:b/>
+          <w:sz w:val="44"/>
+          <w:lang w:val="en-GB"/>
+        </w:rPr>
+        <w:t>Pokemon</w:t>
+      </w:r>
+      <w:proofErr w:type="spellEnd"/>
+    </w:p>
+    <w:p>
+      <w:r>
+        <w:t xml:space="preserve">Les sous-classes </w:t>
+      </w:r>
+      <w:proofErr w:type="spellStart"/>
+      <w:r>
+        <w:t>pokemons</w:t>
+      </w:r>
+      <w:proofErr w:type="spellEnd"/>
+      <w:r>
+        <w:t xml:space="preserve"> correspondent aux différents </w:t>
+      </w:r>
+      <w:proofErr w:type="spellStart"/>
+      <w:r>
+        <w:t>pokemons</w:t>
+      </w:r>
+      <w:proofErr w:type="spellEnd"/>
+      <w:r>
+        <w:t xml:space="preserve"> appartenant à la grande classe </w:t>
+      </w:r>
+      <w:proofErr w:type="spellStart"/>
+      <w:r>
+        <w:t>pokemon</w:t>
+      </w:r>
+      <w:proofErr w:type="spellEnd"/>
+      <w:r>
+        <w:t>.</w:t>
+      </w:r>
+    </w:p>
+    <w:p>
+      <w:r>
+        <w:t xml:space="preserve">Les </w:t>
+      </w:r>
+      <w:proofErr w:type="spellStart"/>
+      <w:r>
+        <w:t>pokemons</w:t>
+      </w:r>
+      <w:proofErr w:type="spellEnd"/>
+      <w:r>
+        <w:t xml:space="preserve"> peuvent utiliser attaque neutre et attaque </w:t>
+      </w:r>
+      <w:proofErr w:type="spellStart"/>
+      <w:r>
+        <w:t>elementaire</w:t>
+      </w:r>
+      <w:proofErr w:type="spellEnd"/>
+      <w:r>
+        <w:t xml:space="preserve">. </w:t>
+      </w:r>
+      <w:r>
+        <w:t xml:space="preserve">Les attaques </w:t>
+      </w:r>
+      <w:proofErr w:type="spellStart"/>
+      <w:r>
+        <w:t>elementaires</w:t>
+      </w:r>
+      <w:proofErr w:type="spellEnd"/>
+      <w:r>
+        <w:t xml:space="preserve"> dépendent des affinités de types.</w:t>
+      </w:r>
+    </w:p>
+    <w:p>
+      <w:r>
+        <w:rPr>
+          <w:b/>
+          <w:sz w:val="44"/>
+        </w:rPr>
+        <w:t>Dresseur</w:t>
+      </w:r>
+    </w:p>
+    <w:p>
+      <w:r>
+        <w:t>Le dresseur</w:t>
+      </w:r>
+      <w:r>
+        <w:t xml:space="preserve"> a </w:t>
+      </w:r>
+      <w:r>
+        <w:t>3</w:t>
+      </w:r>
+      <w:r>
+        <w:t xml:space="preserve"> </w:t>
+      </w:r>
+      <w:proofErr w:type="spellStart"/>
+      <w:r>
+        <w:t>pokemons</w:t>
+      </w:r>
+      <w:proofErr w:type="spellEnd"/>
+      <w:r>
+        <w:t xml:space="preserve"> dès le départ, il se ballade et rencontre des</w:t>
+      </w:r>
+      <w:r>
+        <w:t xml:space="preserve"> </w:t>
+      </w:r>
+      <w:proofErr w:type="spellStart"/>
+      <w:r>
+        <w:t>pokemons</w:t>
+      </w:r>
+      <w:proofErr w:type="spellEnd"/>
+      <w:r>
+        <w:t xml:space="preserve"> qu’il combat après chaque victoire le </w:t>
+      </w:r>
+      <w:proofErr w:type="spellStart"/>
+      <w:r>
+        <w:t>pokemon</w:t>
+      </w:r>
+      <w:proofErr w:type="spellEnd"/>
+      <w:r>
+        <w:t xml:space="preserve"> est ajouté à son inventaire et supprimé de la carte. Le dresseur gagne en attrapant tous les </w:t>
+      </w:r>
+      <w:proofErr w:type="spellStart"/>
+      <w:r>
+        <w:t>pokemons</w:t>
+      </w:r>
+      <w:proofErr w:type="spellEnd"/>
+      <w:r>
+        <w:t xml:space="preserve"> libre</w:t>
+      </w:r>
+      <w:r>
+        <w:t>s</w:t>
+      </w:r>
+      <w:r>
+        <w:t xml:space="preserve"> et sauvage</w:t>
+      </w:r>
+      <w:r>
+        <w:t>s</w:t>
+      </w:r>
+      <w:r>
+        <w:t xml:space="preserve">. Dans notre </w:t>
+      </w:r>
+      <w:r>
+        <w:t xml:space="preserve">jeu, </w:t>
+      </w:r>
+      <w:r>
+        <w:t>il n’existera pas deux objets d’</w:t>
+      </w:r>
+      <w:r>
+        <w:t>une même classe.</w:t>
+      </w:r>
+    </w:p>
+    <w:p>
+      <w:r>
+        <w:t>Un dre</w:t>
+      </w:r>
+      <w:r>
+        <w:t xml:space="preserve">sseur peut choisir </w:t>
+      </w:r>
+      <w:r>
+        <w:t xml:space="preserve">ses 3 </w:t>
+      </w:r>
+      <w:proofErr w:type="spellStart"/>
+      <w:r>
+        <w:t>pokemons</w:t>
+      </w:r>
+      <w:proofErr w:type="spellEnd"/>
+      <w:r>
+        <w:t xml:space="preserve"> combattants dans un combat, il peut attaquer, échanger ses</w:t>
+      </w:r>
+      <w:r>
+        <w:t xml:space="preserve"> </w:t>
+      </w:r>
+      <w:proofErr w:type="spellStart"/>
+      <w:r>
+        <w:t>pokemons</w:t>
+      </w:r>
+      <w:proofErr w:type="spellEnd"/>
+      <w:r>
+        <w:t xml:space="preserve"> ou</w:t>
+      </w:r>
+      <w:r>
+        <w:t xml:space="preserve"> fuir.</w:t>
+      </w:r>
+    </w:p>
+    <w:p>
+      <w:pPr>
+        <w:rPr>
+          <w:b/>
+          <w:sz w:val="44"/>
+        </w:rPr>
+      </w:pPr>
+      <w:r>
+        <w:rPr>
+          <w:b/>
+          <w:sz w:val="44"/>
+        </w:rPr>
+        <w:t>Jeu</w:t>
+      </w:r>
+    </w:p>
+    <w:p>
+      <w:pPr>
+        <w:pStyle w:val="Paragraphedeliste"/>
+        <w:numPr>
+          <w:ilvl w:val="0"/>
+          <w:numId w:val="1"/>
+        </w:numPr>
+      </w:pPr>
+      <w:r>
+        <w:t>Après un combat :</w:t>
+      </w:r>
+    </w:p>
+    <w:p>
+      <w:pPr>
+        <w:pStyle w:val="Paragraphedeliste"/>
+      </w:pPr>
+      <w:r>
+        <w:t>Défaite : envoie du joueur en zone de sureté</w:t>
+      </w:r>
+      <w:r>
+        <w:t xml:space="preserve"> avec sélection aléatoire des </w:t>
+      </w:r>
+      <w:proofErr w:type="spellStart"/>
+      <w:r>
+        <w:t>pokémons</w:t>
+      </w:r>
+      <w:proofErr w:type="spellEnd"/>
+      <w:r>
+        <w:t xml:space="preserve"> sauva</w:t>
+      </w:r>
+      <w:r>
+        <w:t>ges</w:t>
+      </w:r>
+    </w:p>
+    <w:p>
+      <w:pPr>
+        <w:pStyle w:val="Paragraphedeliste"/>
+      </w:pPr>
+    </w:p>
+    <w:p>
+      <w:pPr>
+        <w:pStyle w:val="Paragraphedeliste"/>
+      </w:pPr>
+      <w:r>
+        <w:t xml:space="preserve">Victoire : </w:t>
+      </w:r>
+      <w:proofErr w:type="spellStart"/>
+      <w:r>
+        <w:t>Pokemon</w:t>
+      </w:r>
+      <w:proofErr w:type="spellEnd"/>
+      <w:r>
+        <w:t xml:space="preserve"> attrapé</w:t>
+      </w:r>
+      <w:r>
+        <w:t xml:space="preserve"> mis dans l’inventaire et supprimé de la carte.</w:t>
+      </w:r>
+    </w:p>
+    <w:p>
+      <w:pPr>
+        <w:pStyle w:val="Paragraphedeliste"/>
+      </w:pPr>
+    </w:p>
+    <w:p>
+      <w:pPr>
+        <w:pStyle w:val="Paragraphedeliste"/>
+        <w:numPr>
+          <w:ilvl w:val="0"/>
+          <w:numId w:val="1"/>
+        </w:numPr>
+      </w:pPr>
+      <w:r>
+        <w:t xml:space="preserve">La zone de </w:t>
+      </w:r>
+      <w:r>
+        <w:t>bataille</w:t>
+      </w:r>
+      <w:r>
+        <w:t xml:space="preserve"> est divisée en 3 : </w:t>
+      </w:r>
+    </w:p>
+    <w:p>
+      <w:r>
+        <w:t>Zone de repos</w:t>
+      </w:r>
+      <w:r>
+        <w:t xml:space="preserve"> : </w:t>
+      </w:r>
+      <w:proofErr w:type="spellStart"/>
+      <w:r>
+        <w:t>pokemon</w:t>
+      </w:r>
+      <w:proofErr w:type="spellEnd"/>
+      <w:r>
+        <w:t xml:space="preserve"> KO</w:t>
+      </w:r>
+    </w:p>
+    <w:p>
+      <w:r>
+        <w:t>Zone d’</w:t>
+      </w:r>
+      <w:r>
+        <w:t xml:space="preserve">attente : </w:t>
+      </w:r>
+      <w:proofErr w:type="spellStart"/>
+      <w:r>
+        <w:t>Pokemon</w:t>
+      </w:r>
+      <w:r>
+        <w:t>s</w:t>
+      </w:r>
+      <w:proofErr w:type="spellEnd"/>
+      <w:r>
+        <w:t xml:space="preserve"> combattant</w:t>
+      </w:r>
+      <w:r>
+        <w:t>s</w:t>
+      </w:r>
+    </w:p>
+    <w:p>
+      <w:r>
+        <w:t xml:space="preserve">Zone de </w:t>
+      </w:r>
+      <w:r>
+        <w:t>combat : zone où le combat se passe</w:t>
+      </w:r>
+    </w:p>
+    <w:p/>
+    <w:p>
+      <w:pPr>
+        <w:pStyle w:val="Paragraphedeliste"/>
+        <w:numPr>
+          <w:ilvl w:val="0"/>
+          <w:numId w:val="1"/>
+        </w:numPr>
+      </w:pPr>
+      <w:r>
+        <w:t>Inventaire/</w:t>
+      </w:r>
+      <w:proofErr w:type="spellStart"/>
+      <w:r>
+        <w:t>Pokemons</w:t>
+      </w:r>
+      <w:proofErr w:type="spellEnd"/>
+      <w:r>
+        <w:t xml:space="preserve"> combattant</w:t>
+      </w:r>
+    </w:p>
+    <w:p>
+      <w:pPr>
+        <w:pStyle w:val="Paragraphedeliste"/>
+      </w:pPr>
+    </w:p>
+    <w:p>
+      <w:pPr>
+        <w:pStyle w:val="Paragraphedeliste"/>
+      </w:pPr>
+      <w:r>
+        <w:t xml:space="preserve">3 </w:t>
+      </w:r>
+      <w:proofErr w:type="spellStart"/>
+      <w:r>
+        <w:t>Pokemons</w:t>
+      </w:r>
+      <w:proofErr w:type="spellEnd"/>
+      <w:r>
+        <w:t xml:space="preserve"> combattant</w:t>
+      </w:r>
+      <w:r>
+        <w:t>s.</w:t>
+      </w:r>
+    </w:p>
+    <w:p>
+      <w:pPr>
+        <w:pStyle w:val="Paragraphedeliste"/>
+      </w:pPr>
+      <w:proofErr w:type="spellStart"/>
+      <w:r>
+        <w:t>Pokemons</w:t>
+      </w:r>
+      <w:proofErr w:type="spellEnd"/>
+      <w:r>
+        <w:t xml:space="preserve"> </w:t>
+      </w:r>
+      <w:r>
+        <w:t>attrapés</w:t>
+      </w:r>
+    </w:p>
+    <w:p/>
+    <w:p/>
+    <w:p/>
+    <w:p/>
+    <w:p>
+      <w:pPr>
+        <w:rPr>
+          <w:b/>
+          <w:sz w:val="44"/>
+          <w:lang w:val="en-GB"/>
+        </w:rPr>
+      </w:pPr>
+      <w:r>
+        <w:rPr>
+          <w:b/>
+          <w:sz w:val="44"/>
+          <w:lang w:val="en-GB"/>
+        </w:rPr>
+        <w:t xml:space="preserve">Class </w:t>
+      </w:r>
+      <w:proofErr w:type="spellStart"/>
+      <w:r>
+        <w:rPr>
+          <w:b/>
+          <w:sz w:val="44"/>
+          <w:lang w:val="en-GB"/>
+        </w:rPr>
+        <w:t>Pokemon</w:t>
+      </w:r>
+      <w:proofErr w:type="spellEnd"/>
+    </w:p>
+    <w:p>
+      <w:pPr>
+        <w:rPr>
+          <w:color w:val="FF0000"/>
+          <w:sz w:val="28"/>
+          <w:lang w:val="en-GB"/>
+        </w:rPr>
+      </w:pPr>
+      <w:proofErr w:type="spellStart"/>
+      <w:proofErr w:type="gramStart"/>
+      <w:r>
+        <w:rPr>
+          <w:color w:val="FF0000"/>
+          <w:sz w:val="28"/>
+          <w:lang w:val="en-GB"/>
+        </w:rPr>
+        <w:t>Attributs</w:t>
+      </w:r>
+      <w:proofErr w:type="spellEnd"/>
+      <w:r>
+        <w:rPr>
+          <w:color w:val="FF0000"/>
+          <w:sz w:val="28"/>
+          <w:lang w:val="en-GB"/>
+        </w:rPr>
+        <w:t xml:space="preserve"> :</w:t>
+      </w:r>
+      <w:proofErr w:type="gramEnd"/>
+      <w:r>
+        <w:rPr>
+          <w:color w:val="FF0000"/>
+          <w:sz w:val="28"/>
+          <w:lang w:val="en-GB"/>
+        </w:rPr>
+        <w:t xml:space="preserve">  </w:t>
+      </w:r>
+    </w:p>
+    <w:p>
+      <w:pPr>
+        <w:rPr>
+          <w:rFonts w:ascii="Calibri" w:eastAsia="Times New Roman" w:hAnsi="Calibri" w:cs="Calibri"/>
+          <w:color w:val="000000"/>
+          <w:lang w:val="en-GB" w:eastAsia="fr-FR"/>
+        </w:rPr>
+      </w:pPr>
+      <w:proofErr w:type="gramStart"/>
+      <w:r>
+        <w:rPr>
+          <w:rFonts w:ascii="Calibri" w:eastAsia="Times New Roman" w:hAnsi="Calibri" w:cs="Calibri"/>
+          <w:color w:val="000000"/>
+          <w:lang w:val="en-GB" w:eastAsia="fr-FR"/>
+        </w:rPr>
+        <w:t>#,</w:t>
+      </w:r>
+      <w:proofErr w:type="spellStart"/>
+      <w:r>
+        <w:rPr>
+          <w:rFonts w:ascii="Calibri" w:eastAsia="Times New Roman" w:hAnsi="Calibri" w:cs="Calibri"/>
+          <w:color w:val="000000"/>
+          <w:lang w:val="en-GB" w:eastAsia="fr-FR"/>
+        </w:rPr>
+        <w:t>Name</w:t>
+      </w:r>
+      <w:proofErr w:type="gramEnd"/>
+      <w:r>
+        <w:rPr>
+          <w:rFonts w:ascii="Calibri" w:eastAsia="Times New Roman" w:hAnsi="Calibri" w:cs="Calibri"/>
+          <w:color w:val="000000"/>
+          <w:lang w:val="en-GB" w:eastAsia="fr-FR"/>
+        </w:rPr>
+        <w:t>,Type</w:t>
+      </w:r>
+      <w:proofErr w:type="spellEnd"/>
+      <w:r>
+        <w:rPr>
+          <w:rFonts w:ascii="Calibri" w:eastAsia="Times New Roman" w:hAnsi="Calibri" w:cs="Calibri"/>
+          <w:color w:val="000000"/>
+          <w:lang w:val="en-GB" w:eastAsia="fr-FR"/>
+        </w:rPr>
+        <w:t xml:space="preserve"> 1,Type 2,Tota</w:t>
+      </w:r>
+      <w:r>
+        <w:rPr>
+          <w:rFonts w:ascii="Calibri" w:eastAsia="Times New Roman" w:hAnsi="Calibri" w:cs="Calibri"/>
+          <w:color w:val="000000"/>
+          <w:lang w:val="en-GB" w:eastAsia="fr-FR"/>
+        </w:rPr>
+        <w:t>l,HP,Attack,Defense,Sp.Atk,Sp.</w:t>
+      </w:r>
+      <w:r>
+        <w:rPr>
+          <w:rFonts w:ascii="Calibri" w:eastAsia="Times New Roman" w:hAnsi="Calibri" w:cs="Calibri"/>
+          <w:color w:val="000000"/>
+          <w:lang w:val="en-GB" w:eastAsia="fr-FR"/>
+        </w:rPr>
+        <w:t>Def,Speed,Generation,Legendary</w:t>
+      </w:r>
+    </w:p>
+    <w:p>
+      <w:pPr>
+        <w:rPr>
+          <w:color w:val="FF0000"/>
+          <w:sz w:val="28"/>
+          <w:lang w:val="en-GB"/>
+        </w:rPr>
+      </w:pPr>
+      <w:proofErr w:type="spellStart"/>
+      <w:proofErr w:type="gramStart"/>
+      <w:r>
+        <w:rPr>
+          <w:color w:val="FF0000"/>
+          <w:sz w:val="28"/>
+          <w:lang w:val="en-GB"/>
+        </w:rPr>
+        <w:t>Méthodes</w:t>
+      </w:r>
+      <w:proofErr w:type="spellEnd"/>
+      <w:r>
+        <w:rPr>
+          <w:color w:val="FF0000"/>
+          <w:sz w:val="28"/>
+          <w:lang w:val="en-GB"/>
+        </w:rPr>
+        <w:t xml:space="preserve"> :</w:t>
+      </w:r>
+      <w:proofErr w:type="gramEnd"/>
+    </w:p>
+    <w:p>
+      <w:r>
+        <w:t xml:space="preserve">Attaque </w:t>
+      </w:r>
+      <w:r>
+        <w:t>neutre</w:t>
+      </w:r>
+    </w:p>
+    <w:p>
+      <w:r>
+        <w:t>A</w:t>
+      </w:r>
+      <w:r>
+        <w:t>tt</w:t>
+      </w:r>
+      <w:r>
+        <w:t xml:space="preserve">aque </w:t>
+      </w:r>
+      <w:proofErr w:type="spellStart"/>
+      <w:r>
+        <w:t>elementaire</w:t>
+      </w:r>
+      <w:proofErr w:type="spellEnd"/>
+    </w:p>
+    <w:p/>
+    <w:p>
+      <w:pPr>
+        <w:rPr>
+          <w:b/>
+          <w:sz w:val="36"/>
+        </w:rPr>
+      </w:pPr>
+      <w:proofErr w:type="spellStart"/>
+      <w:r>
+        <w:rPr>
+          <w:b/>
+          <w:sz w:val="36"/>
+        </w:rPr>
+        <w:t>Sous-class</w:t>
+      </w:r>
+      <w:proofErr w:type="spellEnd"/>
+      <w:r>
+        <w:rPr>
+          <w:b/>
+          <w:sz w:val="36"/>
+        </w:rPr>
+        <w:t xml:space="preserve"> </w:t>
+      </w:r>
+      <w:proofErr w:type="spellStart"/>
+      <w:r>
+        <w:rPr>
+          <w:b/>
+          <w:sz w:val="36"/>
+        </w:rPr>
+        <w:t>Pokemon</w:t>
+      </w:r>
+      <w:r>
+        <w:rPr>
+          <w:b/>
+          <w:sz w:val="36"/>
+        </w:rPr>
+        <w:t>s</w:t>
+      </w:r>
+      <w:proofErr w:type="spellEnd"/>
+    </w:p>
+    <w:p>
+      <w:pPr>
+        <w:rPr>
+          <w:b/>
+          <w:sz w:val="44"/>
+          <w:lang w:val="en-GB"/>
+        </w:rPr>
+      </w:pPr>
+      <w:r>
+        <w:rPr>
+          <w:b/>
+          <w:sz w:val="44"/>
+          <w:lang w:val="en-GB"/>
+        </w:rPr>
+        <w:t xml:space="preserve">Class </w:t>
+      </w:r>
+      <w:proofErr w:type="spellStart"/>
+      <w:r>
+        <w:rPr>
+          <w:b/>
+          <w:sz w:val="44"/>
+          <w:lang w:val="en-GB"/>
+        </w:rPr>
+        <w:t>Dresseur</w:t>
+      </w:r>
+      <w:proofErr w:type="spellEnd"/>
+    </w:p>
+    <w:p>
+      <w:pPr>
+        <w:rPr>
+          <w:color w:val="FF0000"/>
+          <w:sz w:val="28"/>
+          <w:lang w:val="en-GB"/>
+        </w:rPr>
+      </w:pPr>
+      <w:proofErr w:type="spellStart"/>
+      <w:proofErr w:type="gramStart"/>
+      <w:r>
+        <w:rPr>
+          <w:color w:val="FF0000"/>
+          <w:sz w:val="28"/>
+          <w:lang w:val="en-GB"/>
+        </w:rPr>
+        <w:t>Attributs</w:t>
+      </w:r>
+      <w:proofErr w:type="spellEnd"/>
+      <w:r>
+        <w:rPr>
+          <w:color w:val="FF0000"/>
+          <w:sz w:val="28"/>
+          <w:lang w:val="en-GB"/>
+        </w:rPr>
+        <w:t xml:space="preserve"> :</w:t>
+      </w:r>
+      <w:proofErr w:type="gramEnd"/>
+      <w:r>
+        <w:rPr>
+          <w:color w:val="FF0000"/>
+          <w:sz w:val="28"/>
+          <w:lang w:val="en-GB"/>
+        </w:rPr>
+        <w:t xml:space="preserve">  </w:t>
+      </w:r>
+    </w:p>
+    <w:p>
+      <w:r>
+        <w:t xml:space="preserve">Nom, inventaire, </w:t>
+      </w:r>
+      <w:proofErr w:type="spellStart"/>
+      <w:r>
+        <w:t>pokemon</w:t>
+      </w:r>
+      <w:proofErr w:type="spellEnd"/>
+      <w:r>
+        <w:t xml:space="preserve"> attrape, </w:t>
+      </w:r>
+      <w:proofErr w:type="spellStart"/>
+      <w:r>
+        <w:t>pokemon</w:t>
+      </w:r>
+      <w:proofErr w:type="spellEnd"/>
+      <w:r>
+        <w:t xml:space="preserve"> combat</w:t>
+      </w:r>
+    </w:p>
+    <w:p/>
+    <w:p>
+      <w:pPr>
+        <w:rPr>
+          <w:color w:val="FF0000"/>
+          <w:sz w:val="28"/>
+          <w:lang w:val="en-GB"/>
+        </w:rPr>
+      </w:pPr>
+      <w:proofErr w:type="spellStart"/>
+      <w:proofErr w:type="gramStart"/>
+      <w:r>
+        <w:rPr>
+          <w:color w:val="FF0000"/>
+          <w:sz w:val="28"/>
+          <w:lang w:val="en-GB"/>
+        </w:rPr>
+        <w:t>Méthodes</w:t>
+      </w:r>
+      <w:proofErr w:type="spellEnd"/>
+      <w:r>
+        <w:rPr>
+          <w:color w:val="FF0000"/>
+          <w:sz w:val="28"/>
+          <w:lang w:val="en-GB"/>
+        </w:rPr>
+        <w:t xml:space="preserve"> :</w:t>
+      </w:r>
+      <w:proofErr w:type="gramEnd"/>
+    </w:p>
+    <w:p>
+      <w:pPr>
+        <w:rPr>
+          <w:lang w:val="en-GB"/>
+        </w:rPr>
+      </w:pPr>
+      <w:proofErr w:type="spellStart"/>
+      <w:r>
+        <w:rPr>
+          <w:lang w:val="en-GB"/>
+        </w:rPr>
+        <w:t>Choix</w:t>
+      </w:r>
+      <w:proofErr w:type="spellEnd"/>
+      <w:r>
+        <w:rPr>
+          <w:lang w:val="en-GB"/>
+        </w:rPr>
+        <w:t xml:space="preserve"> </w:t>
+      </w:r>
+      <w:proofErr w:type="spellStart"/>
+      <w:r>
+        <w:rPr>
+          <w:lang w:val="en-GB"/>
+        </w:rPr>
+        <w:t>pokemon</w:t>
+      </w:r>
+      <w:proofErr w:type="spellEnd"/>
+      <w:r>
+        <w:rPr>
+          <w:lang w:val="en-GB"/>
+        </w:rPr>
+        <w:t xml:space="preserve"> combat</w:t>
+      </w:r>
+    </w:p>
+    <w:p>
+      <w:pPr>
+        <w:rPr>
+          <w:lang w:val="en-GB"/>
+        </w:rPr>
+      </w:pPr>
+      <w:r>
+        <w:rPr>
+          <w:lang w:val="en-GB"/>
+        </w:rPr>
+        <w:t>Surcharge</w:t>
+      </w:r>
+    </w:p>
+    <w:p>
+      <w:pPr>
+        <w:rPr>
+          <w:lang w:val="en-GB"/>
+        </w:rPr>
+      </w:pPr>
+      <w:proofErr w:type="spellStart"/>
+      <w:r>
+        <w:rPr>
+          <w:lang w:val="en-GB"/>
+        </w:rPr>
+        <w:t>Attrape</w:t>
+      </w:r>
+      <w:proofErr w:type="spellEnd"/>
+      <w:r>
+        <w:rPr>
+          <w:lang w:val="en-GB"/>
+        </w:rPr>
+        <w:t xml:space="preserve"> </w:t>
+      </w:r>
+      <w:proofErr w:type="spellStart"/>
+      <w:r>
+        <w:rPr>
+          <w:lang w:val="en-GB"/>
+        </w:rPr>
+        <w:t>pokemon</w:t>
+      </w:r>
+      <w:proofErr w:type="spellEnd"/>
+    </w:p>
+    <w:p>
+      <w:pPr>
+        <w:rPr>
+          <w:lang w:val="en-GB"/>
+        </w:rPr>
+      </w:pPr>
+    </w:p>
+    <w:p>
+      <w:pPr>
+        <w:rPr>
+          <w:b/>
+          <w:sz w:val="44"/>
+          <w:lang w:val="en-GB"/>
+        </w:rPr>
+      </w:pPr>
+      <w:r>
+        <w:rPr>
+          <w:b/>
+          <w:sz w:val="44"/>
+          <w:lang w:val="en-GB"/>
+        </w:rPr>
+        <w:t xml:space="preserve">Class </w:t>
+      </w:r>
+      <w:proofErr w:type="spellStart"/>
+      <w:r>
+        <w:rPr>
+          <w:b/>
+          <w:sz w:val="44"/>
+          <w:lang w:val="en-GB"/>
+        </w:rPr>
+        <w:t>J</w:t>
+      </w:r>
+      <w:r>
+        <w:rPr>
+          <w:b/>
+          <w:sz w:val="44"/>
+          <w:lang w:val="en-GB"/>
+        </w:rPr>
+        <w:t>eu</w:t>
+      </w:r>
+      <w:proofErr w:type="spellEnd"/>
+    </w:p>
+    <w:p>
+      <w:pPr>
+        <w:rPr>
+          <w:color w:val="FF0000"/>
+          <w:sz w:val="28"/>
+          <w:lang w:val="en-GB"/>
+        </w:rPr>
+      </w:pPr>
+      <w:proofErr w:type="spellStart"/>
+      <w:proofErr w:type="gramStart"/>
+      <w:r>
+        <w:rPr>
+          <w:color w:val="FF0000"/>
+          <w:sz w:val="28"/>
+          <w:lang w:val="en-GB"/>
+        </w:rPr>
+        <w:t>Méthodes</w:t>
+      </w:r>
+      <w:proofErr w:type="spellEnd"/>
+      <w:r>
+        <w:rPr>
+          <w:color w:val="FF0000"/>
+          <w:sz w:val="28"/>
+          <w:lang w:val="en-GB"/>
+        </w:rPr>
+        <w:t xml:space="preserve"> :</w:t>
+      </w:r>
+      <w:proofErr w:type="gramEnd"/>
+    </w:p>
+    <w:p>
+      <w:pPr>
+        <w:rPr>
+          <w:lang w:val="en-GB"/>
+        </w:rPr>
+      </w:pPr>
+    </w:p>
+    <w:p>
+      <w:pPr>
+        <w:rPr>
+          <w:b/>
+          <w:sz w:val="44"/>
+          <w:lang w:val="en-GB"/>
+        </w:rPr>
+      </w:pPr>
+    </w:p>
+    <w:bookmarkEnd w:id="0"/>
+    <w:p/>
     <w:sectPr>
       <w:pgSz w:w="11906" w:h="16838"/>
       <w:pgMar w:top="1417" w:right="1417" w:bottom="1417" w:left="1417" w:header="708" w:footer="708" w:gutter="0"/>
@@ -67,6 +956,127 @@
     </w:sectPr>
   </w:body>
 </w:document>
+</file>
+
+<file path=word/numbering.xml><?xml version="1.0" encoding="utf-8"?>
+<w:numbering xmlns:wpc="http://schemas.microsoft.com/office/word/2010/wordprocessingCanvas" xmlns:cx="http://schemas.microsoft.com/office/drawing/2014/chartex" xmlns:mc="http://schemas.openxmlformats.org/markup-compatibility/2006" xmlns:o="urn:schemas-microsoft-com:office:office" xmlns:r="http://schemas.openxmlformats.org/officeDocument/2006/relationships" xmlns:m="http://schemas.openxmlformats.org/officeDocument/2006/math" xmlns:v="urn:schemas-microsoft-com:vml" xmlns:wp14="http://schemas.microsoft.com/office/word/2010/wordprocessingDrawing" xmlns:wp="http://schemas.openxmlformats.org/drawingml/2006/wordprocessingDrawing" xmlns:w10="urn:schemas-microsoft-com:office:word" xmlns:w="http://schemas.openxmlformats.org/wordprocessingml/2006/main" xmlns:w14="http://schemas.microsoft.com/office/word/2010/wordml" xmlns:w15="http://schemas.microsoft.com/office/word/2012/wordml" xmlns:w16se="http://schemas.microsoft.com/office/word/2015/wordml/symex" xmlns:wpg="http://schemas.microsoft.com/office/word/2010/wordprocessingGroup" xmlns:wpi="http://schemas.microsoft.com/office/word/2010/wordprocessingInk" xmlns:wne="http://schemas.microsoft.com/office/word/2006/wordml" xmlns:wps="http://schemas.microsoft.com/office/word/2010/wordprocessingShape" mc:Ignorable="w14 w15 w16se wp14">
+  <w:abstractNum w:abstractNumId="0" w15:restartNumberingAfterBreak="0">
+    <w:nsid w:val="2C0D1A4C"/>
+    <w:multiLevelType w:val="hybridMultilevel"/>
+    <w:tmpl w:val="B8144EBC"/>
+    <w:lvl w:ilvl="0" w:tplc="040C0001">
+      <w:start w:val="1"/>
+      <w:numFmt w:val="bullet"/>
+      <w:lvlText w:val=""/>
+      <w:lvlJc w:val="left"/>
+      <w:pPr>
+        <w:ind w:left="720" w:hanging="360"/>
+      </w:pPr>
+      <w:rPr>
+        <w:rFonts w:ascii="Symbol" w:hAnsi="Symbol" w:hint="default"/>
+      </w:rPr>
+    </w:lvl>
+    <w:lvl w:ilvl="1" w:tplc="040C0003" w:tentative="1">
+      <w:start w:val="1"/>
+      <w:numFmt w:val="bullet"/>
+      <w:lvlText w:val="o"/>
+      <w:lvlJc w:val="left"/>
+      <w:pPr>
+        <w:ind w:left="1440" w:hanging="360"/>
+      </w:pPr>
+      <w:rPr>
+        <w:rFonts w:ascii="Courier New" w:hAnsi="Courier New" w:cs="Courier New" w:hint="default"/>
+      </w:rPr>
+    </w:lvl>
+    <w:lvl w:ilvl="2" w:tplc="040C0005" w:tentative="1">
+      <w:start w:val="1"/>
+      <w:numFmt w:val="bullet"/>
+      <w:lvlText w:val=""/>
+      <w:lvlJc w:val="left"/>
+      <w:pPr>
+        <w:ind w:left="2160" w:hanging="360"/>
+      </w:pPr>
+      <w:rPr>
+        <w:rFonts w:ascii="Wingdings" w:hAnsi="Wingdings" w:hint="default"/>
+      </w:rPr>
+    </w:lvl>
+    <w:lvl w:ilvl="3" w:tplc="040C0001" w:tentative="1">
+      <w:start w:val="1"/>
+      <w:numFmt w:val="bullet"/>
+      <w:lvlText w:val=""/>
+      <w:lvlJc w:val="left"/>
+      <w:pPr>
+        <w:ind w:left="2880" w:hanging="360"/>
+      </w:pPr>
+      <w:rPr>
+        <w:rFonts w:ascii="Symbol" w:hAnsi="Symbol" w:hint="default"/>
+      </w:rPr>
+    </w:lvl>
+    <w:lvl w:ilvl="4" w:tplc="040C0003" w:tentative="1">
+      <w:start w:val="1"/>
+      <w:numFmt w:val="bullet"/>
+      <w:lvlText w:val="o"/>
+      <w:lvlJc w:val="left"/>
+      <w:pPr>
+        <w:ind w:left="3600" w:hanging="360"/>
+      </w:pPr>
+      <w:rPr>
+        <w:rFonts w:ascii="Courier New" w:hAnsi="Courier New" w:cs="Courier New" w:hint="default"/>
+      </w:rPr>
+    </w:lvl>
+    <w:lvl w:ilvl="5" w:tplc="040C0005" w:tentative="1">
+      <w:start w:val="1"/>
+      <w:numFmt w:val="bullet"/>
+      <w:lvlText w:val=""/>
+      <w:lvlJc w:val="left"/>
+      <w:pPr>
+        <w:ind w:left="4320" w:hanging="360"/>
+      </w:pPr>
+      <w:rPr>
+        <w:rFonts w:ascii="Wingdings" w:hAnsi="Wingdings" w:hint="default"/>
+      </w:rPr>
+    </w:lvl>
+    <w:lvl w:ilvl="6" w:tplc="040C0001" w:tentative="1">
+      <w:start w:val="1"/>
+      <w:numFmt w:val="bullet"/>
+      <w:lvlText w:val=""/>
+      <w:lvlJc w:val="left"/>
+      <w:pPr>
+        <w:ind w:left="5040" w:hanging="360"/>
+      </w:pPr>
+      <w:rPr>
+        <w:rFonts w:ascii="Symbol" w:hAnsi="Symbol" w:hint="default"/>
+      </w:rPr>
+    </w:lvl>
+    <w:lvl w:ilvl="7" w:tplc="040C0003" w:tentative="1">
+      <w:start w:val="1"/>
+      <w:numFmt w:val="bullet"/>
+      <w:lvlText w:val="o"/>
+      <w:lvlJc w:val="left"/>
+      <w:pPr>
+        <w:ind w:left="5760" w:hanging="360"/>
+      </w:pPr>
+      <w:rPr>
+        <w:rFonts w:ascii="Courier New" w:hAnsi="Courier New" w:cs="Courier New" w:hint="default"/>
+      </w:rPr>
+    </w:lvl>
+    <w:lvl w:ilvl="8" w:tplc="040C0005" w:tentative="1">
+      <w:start w:val="1"/>
+      <w:numFmt w:val="bullet"/>
+      <w:lvlText w:val=""/>
+      <w:lvlJc w:val="left"/>
+      <w:pPr>
+        <w:ind w:left="6480" w:hanging="360"/>
+      </w:pPr>
+      <w:rPr>
+        <w:rFonts w:ascii="Wingdings" w:hAnsi="Wingdings" w:hint="default"/>
+      </w:rPr>
+    </w:lvl>
+  </w:abstractNum>
+  <w:num w:numId="1">
+    <w:abstractNumId w:val="0"/>
+  </w:num>
+</w:numbering>
 </file>
 
 <file path=word/styles.xml><?xml version="1.0" encoding="utf-8"?>
@@ -501,6 +1511,17 @@
       <w:u w:val="single"/>
     </w:rPr>
   </w:style>
+  <w:style w:type="paragraph" w:styleId="Paragraphedeliste">
+    <w:name w:val="List Paragraph"/>
+    <w:basedOn w:val="Normal"/>
+    <w:uiPriority w:val="34"/>
+    <w:qFormat/>
+    <w:rsid w:val="00F20116"/>
+    <w:pPr>
+      <w:ind w:left="720"/>
+      <w:contextualSpacing/>
+    </w:pPr>
+  </w:style>
 </w:styles>
 </file>
 

</xml_diff>